<commit_message>
updaterede pp og opgaver
</commit_message>
<xml_diff>
--- a/introduktion_questions.docx
+++ b/introduktion_questions.docx
@@ -179,21 +179,7 @@
             <w:rStyle w:val="Hyperlink"/>
             <w:lang w:val="da-DK"/>
           </w:rPr>
-          <w:t>https://</w:t>
-        </w:r>
-        <w:r>
-          <w:rPr>
-            <w:rStyle w:val="Hyperlink"/>
-            <w:lang w:val="da-DK"/>
-          </w:rPr>
-          <w:t>onecompiler</w:t>
-        </w:r>
-        <w:r>
-          <w:rPr>
-            <w:rStyle w:val="Hyperlink"/>
-            <w:lang w:val="da-DK"/>
-          </w:rPr>
-          <w:t>.com/c</w:t>
+          <w:t>https://onecompiler.com/c</w:t>
         </w:r>
       </w:hyperlink>
       <w:r>
@@ -674,6 +660,265 @@
           <w:bCs/>
           <w:lang w:val="da-DK"/>
         </w:rPr>
+        <w:t xml:space="preserve">Opgave: </w:t>
+      </w:r>
+      <w:r>
+        <w:rPr>
+          <w:b/>
+          <w:bCs/>
+          <w:lang w:val="da-DK"/>
+        </w:rPr>
+        <w:t>kommentarer</w:t>
+      </w:r>
+    </w:p>
+    <w:p>
+      <w:pPr>
+        <w:pStyle w:val="BodyText"/>
+        <w:rPr>
+          <w:lang w:val="da-DK"/>
+        </w:rPr>
+      </w:pPr>
+    </w:p>
+    <w:p>
+      <w:pPr>
+        <w:pStyle w:val="BodyText"/>
+        <w:rPr>
+          <w:lang w:val="da-DK"/>
+        </w:rPr>
+      </w:pPr>
+      <w:r>
+        <w:rPr>
+          <w:lang w:val="da-DK"/>
+        </w:rPr>
+        <w:t xml:space="preserve">Ændre kildekoden </w:t>
+      </w:r>
+      <w:hyperlink r:id="rId11" w:history="1">
+        <w:r>
+          <w:rPr>
+            <w:rStyle w:val="Hyperlink"/>
+            <w:lang w:val="da-DK"/>
+          </w:rPr>
+          <w:t xml:space="preserve">AAU_ST1_Programming_kommentarer - C - </w:t>
+        </w:r>
+        <w:proofErr w:type="spellStart"/>
+        <w:r>
+          <w:rPr>
+            <w:rStyle w:val="Hyperlink"/>
+            <w:lang w:val="da-DK"/>
+          </w:rPr>
+          <w:t>OneCompiler</w:t>
+        </w:r>
+        <w:proofErr w:type="spellEnd"/>
+      </w:hyperlink>
+      <w:r>
+        <w:rPr>
+          <w:lang w:val="da-DK"/>
+        </w:rPr>
+        <w:t xml:space="preserve">, </w:t>
+      </w:r>
+      <w:proofErr w:type="gramStart"/>
+      <w:r>
+        <w:rPr>
+          <w:lang w:val="da-DK"/>
+        </w:rPr>
+        <w:t>således at</w:t>
+      </w:r>
+      <w:proofErr w:type="gramEnd"/>
+      <w:r>
+        <w:rPr>
+          <w:lang w:val="da-DK"/>
+        </w:rPr>
+        <w:t xml:space="preserve"> der er beskrivende kommentarer til hvad de individuelle ting I programmet betyder på linje 1,3, og 4.</w:t>
+      </w:r>
+    </w:p>
+    <w:p>
+      <w:pPr>
+        <w:pStyle w:val="BodyText"/>
+        <w:rPr>
+          <w:lang w:val="da-DK"/>
+        </w:rPr>
+      </w:pPr>
+      <w:r>
+        <w:rPr>
+          <w:b/>
+          <w:bCs/>
+          <w:lang w:val="da-DK"/>
+        </w:rPr>
+        <w:t>Fremgangsmåde</w:t>
+      </w:r>
+      <w:r>
+        <w:rPr>
+          <w:lang w:val="da-DK"/>
+        </w:rPr>
+        <w:t>:</w:t>
+      </w:r>
+    </w:p>
+    <w:p>
+      <w:pPr>
+        <w:pStyle w:val="BodyText"/>
+        <w:rPr>
+          <w:lang w:val="da-DK"/>
+        </w:rPr>
+      </w:pPr>
+      <w:r>
+        <w:rPr>
+          <w:lang w:val="da-DK"/>
+        </w:rPr>
+        <w:lastRenderedPageBreak/>
+        <w:t>1. Læs og forstå kildekode</w:t>
+      </w:r>
+    </w:p>
+    <w:p>
+      <w:pPr>
+        <w:pStyle w:val="BodyText"/>
+        <w:rPr>
+          <w:lang w:val="da-DK"/>
+        </w:rPr>
+      </w:pPr>
+      <w:r>
+        <w:rPr>
+          <w:lang w:val="da-DK"/>
+        </w:rPr>
+        <w:t>2. Skriv en passende kommentar til hvad elementerne i koden gør (linje 1, 3, 4)</w:t>
+      </w:r>
+    </w:p>
+    <w:p>
+      <w:pPr>
+        <w:pStyle w:val="BodyText"/>
+        <w:rPr>
+          <w:lang w:val="da-DK"/>
+        </w:rPr>
+      </w:pPr>
+      <w:r>
+        <w:rPr>
+          <w:lang w:val="da-DK"/>
+        </w:rPr>
+        <w:t xml:space="preserve">Q 1: Hvad Betyder det når man skriver </w:t>
+      </w:r>
+      <w:proofErr w:type="spellStart"/>
+      <w:r>
+        <w:rPr>
+          <w:lang w:val="da-DK"/>
+        </w:rPr>
+        <w:t>include</w:t>
+      </w:r>
+      <w:proofErr w:type="spellEnd"/>
+      <w:r>
+        <w:rPr>
+          <w:lang w:val="da-DK"/>
+        </w:rPr>
+        <w:t xml:space="preserve">? </w:t>
+      </w:r>
+    </w:p>
+    <w:p>
+      <w:pPr>
+        <w:pStyle w:val="BodyText"/>
+        <w:rPr>
+          <w:lang w:val="da-DK"/>
+        </w:rPr>
+      </w:pPr>
+      <w:r>
+        <w:rPr>
+          <w:lang w:val="da-DK"/>
+        </w:rPr>
+        <w:t xml:space="preserve">Q 2: Hvilken type funktioner får man adgang til, når man inkluderer </w:t>
+      </w:r>
+      <w:proofErr w:type="spellStart"/>
+      <w:r>
+        <w:rPr>
+          <w:lang w:val="da-DK"/>
+        </w:rPr>
+        <w:t>stdio.h</w:t>
+      </w:r>
+      <w:proofErr w:type="spellEnd"/>
+    </w:p>
+    <w:p>
+      <w:pPr>
+        <w:pStyle w:val="BodyText"/>
+        <w:rPr>
+          <w:lang w:val="da-DK"/>
+        </w:rPr>
+      </w:pPr>
+      <w:r>
+        <w:rPr>
+          <w:lang w:val="da-DK"/>
+        </w:rPr>
+        <w:t xml:space="preserve">Q 3: Hvad betyder %c? </w:t>
+      </w:r>
+    </w:p>
+    <w:p>
+      <w:pPr>
+        <w:pStyle w:val="BodyText"/>
+        <w:rPr>
+          <w:lang w:val="da-DK"/>
+        </w:rPr>
+      </w:pPr>
+      <w:r>
+        <w:rPr>
+          <w:lang w:val="da-DK"/>
+        </w:rPr>
+        <w:t xml:space="preserve">Q 4: Hvad gør return </w:t>
+      </w:r>
+      <w:proofErr w:type="spellStart"/>
+      <w:r>
+        <w:rPr>
+          <w:lang w:val="da-DK"/>
+        </w:rPr>
+        <w:t>token</w:t>
+      </w:r>
+      <w:proofErr w:type="spellEnd"/>
+      <w:r>
+        <w:rPr>
+          <w:lang w:val="da-DK"/>
+        </w:rPr>
+        <w:t>?</w:t>
+      </w:r>
+    </w:p>
+    <w:p>
+      <w:pPr>
+        <w:pStyle w:val="BodyText"/>
+        <w:rPr>
+          <w:lang w:val="da-DK"/>
+        </w:rPr>
+      </w:pPr>
+      <w:r>
+        <w:rPr>
+          <w:lang w:val="da-DK"/>
+        </w:rPr>
+        <w:t>3. Gem svaret i et projekt med navnet ST1_Programming_komentarer</w:t>
+      </w:r>
+    </w:p>
+    <w:p>
+      <w:pPr>
+        <w:pStyle w:val="BodyText"/>
+        <w:rPr>
+          <w:lang w:val="da-DK"/>
+        </w:rPr>
+      </w:pPr>
+    </w:p>
+    <w:p>
+      <w:pPr>
+        <w:pStyle w:val="BodyText"/>
+        <w:rPr>
+          <w:lang w:val="da-DK"/>
+        </w:rPr>
+      </w:pPr>
+    </w:p>
+    <w:p>
+      <w:pPr>
+        <w:pStyle w:val="Heading"/>
+        <w:rPr>
+          <w:b/>
+          <w:bCs/>
+          <w:lang w:val="da-DK"/>
+        </w:rPr>
+      </w:pPr>
+      <w:r>
+        <w:rPr>
+          <w:b/>
+          <w:bCs/>
+          <w:lang w:val="da-DK"/>
+        </w:rPr>
         <w:t>Opgave: Operatorer</w:t>
       </w:r>
     </w:p>
@@ -778,7 +1023,7 @@
         </w:rPr>
         <w:t xml:space="preserve"> Opgaven kan tage udgangspunkt i </w:t>
       </w:r>
-      <w:hyperlink r:id="rId11" w:history="1">
+      <w:hyperlink r:id="rId12" w:history="1">
         <w:r>
           <w:rPr>
             <w:rStyle w:val="Hyperlink"/>
@@ -836,7 +1081,6 @@
         <w:rPr>
           <w:lang w:val="da-DK"/>
         </w:rPr>
-        <w:lastRenderedPageBreak/>
         <w:t>Giv et eksempel på hvordan man tager summen af 2 variabler, a og b, og gemmer det i variablen c.</w:t>
       </w:r>
     </w:p>
@@ -1224,27 +1468,13 @@
         </w:rPr>
         <w:t xml:space="preserve">Med udgangspunkt i opgaven i </w:t>
       </w:r>
-      <w:hyperlink r:id="rId12" w:history="1">
+      <w:hyperlink r:id="rId13" w:history="1">
         <w:r>
           <w:rPr>
             <w:rStyle w:val="Hyperlink"/>
             <w:lang w:val="da-DK"/>
           </w:rPr>
-          <w:t>AAU_ST1_Progr</w:t>
-        </w:r>
-        <w:r>
-          <w:rPr>
-            <w:rStyle w:val="Hyperlink"/>
-            <w:lang w:val="da-DK"/>
-          </w:rPr>
-          <w:t>a</w:t>
-        </w:r>
-        <w:r>
-          <w:rPr>
-            <w:rStyle w:val="Hyperlink"/>
-            <w:lang w:val="da-DK"/>
-          </w:rPr>
-          <w:t>mming_Hello</w:t>
+          <w:t>AAU_ST1_Programming_Hello</w:t>
         </w:r>
         <w:r>
           <w:rPr>
@@ -1638,7 +1868,7 @@
           <w:lang w:val="da-DK"/>
         </w:rPr>
       </w:pPr>
-      <w:hyperlink r:id="rId13" w:history="1">
+      <w:hyperlink r:id="rId14" w:history="1">
         <w:r>
           <w:rPr>
             <w:rStyle w:val="Hyperlink"/>
@@ -1663,7 +1893,6 @@
         <w:rPr>
           <w:lang w:val="da-DK"/>
         </w:rPr>
-        <w:lastRenderedPageBreak/>
         <w:t>Kør programmet</w:t>
       </w:r>
     </w:p>
@@ -1742,7 +1971,7 @@
         </w:rPr>
         <w:t xml:space="preserve">Ret alle fejl I programmet: </w:t>
       </w:r>
-      <w:hyperlink r:id="rId14" w:history="1">
+      <w:hyperlink r:id="rId15" w:history="1">
         <w:r>
           <w:rPr>
             <w:rStyle w:val="Hyperlink"/>
@@ -2020,7 +2249,7 @@
         </w:rPr>
         <w:t xml:space="preserve">Ret alle fejl I programmet: </w:t>
       </w:r>
-      <w:hyperlink r:id="rId15" w:history="1">
+      <w:hyperlink r:id="rId16" w:history="1">
         <w:r>
           <w:rPr>
             <w:rStyle w:val="Hyperlink"/>
@@ -2029,7 +2258,7 @@
           <w:t xml:space="preserve">AAU_ST1_Programmering_errors2 - C - </w:t>
         </w:r>
       </w:hyperlink>
-      <w:hyperlink r:id="rId16" w:history="1">
+      <w:hyperlink r:id="rId17" w:history="1">
         <w:proofErr w:type="spellStart"/>
         <w:r>
           <w:rPr>
@@ -2266,7 +2495,6 @@
         <w:rPr>
           <w:lang w:val="da-DK"/>
         </w:rPr>
-        <w:lastRenderedPageBreak/>
         <w:t>Answers</w:t>
       </w:r>
       <w:proofErr w:type="spellEnd"/>
@@ -2286,7 +2514,15 @@
           <w:bCs/>
           <w:lang w:val="da-DK"/>
         </w:rPr>
-        <w:t xml:space="preserve">Opgave: Hello1 </w:t>
+        <w:t>Svar</w:t>
+      </w:r>
+      <w:r>
+        <w:rPr>
+          <w:b/>
+          <w:bCs/>
+          <w:lang w:val="da-DK"/>
+        </w:rPr>
+        <w:t xml:space="preserve">: Hello1 </w:t>
       </w:r>
     </w:p>
     <w:p>
@@ -2322,7 +2558,7 @@
         </w:rPr>
         <w:t xml:space="preserve">: </w:t>
       </w:r>
-      <w:hyperlink r:id="rId17" w:history="1">
+      <w:hyperlink r:id="rId18" w:history="1">
         <w:r>
           <w:rPr>
             <w:rStyle w:val="Hyperlink"/>
@@ -2356,7 +2592,15 @@
           <w:bCs/>
           <w:lang w:val="da-DK"/>
         </w:rPr>
-        <w:t>Opgave: Hello2</w:t>
+        <w:t>Svar</w:t>
+      </w:r>
+      <w:r>
+        <w:rPr>
+          <w:b/>
+          <w:bCs/>
+          <w:lang w:val="da-DK"/>
+        </w:rPr>
+        <w:t>: Hello2</w:t>
       </w:r>
     </w:p>
     <w:p>
@@ -2392,7 +2636,7 @@
         </w:rPr>
         <w:t xml:space="preserve">: </w:t>
       </w:r>
-      <w:hyperlink r:id="rId18" w:history="1">
+      <w:hyperlink r:id="rId19" w:history="1">
         <w:r>
           <w:rPr>
             <w:rStyle w:val="Hyperlink"/>
@@ -2413,14 +2657,6 @@
     </w:p>
     <w:p>
       <w:pPr>
-        <w:pStyle w:val="BodyText"/>
-        <w:rPr>
-          <w:lang w:val="da-DK"/>
-        </w:rPr>
-      </w:pPr>
-    </w:p>
-    <w:p>
-      <w:pPr>
         <w:pStyle w:val="Heading"/>
         <w:rPr>
           <w:b/>
@@ -2434,15 +2670,23 @@
           <w:bCs/>
           <w:lang w:val="da-DK"/>
         </w:rPr>
-        <w:t>Opgave: Hello</w:t>
-      </w:r>
-      <w:r>
-        <w:rPr>
-          <w:b/>
-          <w:bCs/>
-          <w:lang w:val="da-DK"/>
-        </w:rPr>
-        <w:t>3</w:t>
+        <w:t>Svar</w:t>
+      </w:r>
+      <w:r>
+        <w:rPr>
+          <w:b/>
+          <w:bCs/>
+          <w:lang w:val="da-DK"/>
+        </w:rPr>
+        <w:t xml:space="preserve">: </w:t>
+      </w:r>
+      <w:r>
+        <w:rPr>
+          <w:b/>
+          <w:bCs/>
+          <w:lang w:val="da-DK"/>
+        </w:rPr>
+        <w:t>kommentarer</w:t>
       </w:r>
     </w:p>
     <w:p>
@@ -2478,27 +2722,105 @@
         </w:rPr>
         <w:t xml:space="preserve">: </w:t>
       </w:r>
-      <w:hyperlink r:id="rId19" w:history="1">
+      <w:hyperlink r:id="rId20" w:history="1">
         <w:r>
           <w:rPr>
             <w:rStyle w:val="Hyperlink"/>
             <w:lang w:val="da-DK"/>
           </w:rPr>
-          <w:t>AAU_ST1_Program</w:t>
+          <w:t xml:space="preserve">AAU_ST1_Programming_kommentarer - C - </w:t>
         </w:r>
+        <w:proofErr w:type="spellStart"/>
         <w:r>
           <w:rPr>
             <w:rStyle w:val="Hyperlink"/>
             <w:lang w:val="da-DK"/>
           </w:rPr>
-          <w:t>m</w:t>
+          <w:t>OneCompiler</w:t>
         </w:r>
+        <w:proofErr w:type="spellEnd"/>
+      </w:hyperlink>
+      <w:r>
+        <w:rPr>
+          <w:lang w:val="da-DK"/>
+        </w:rPr>
+        <w:t xml:space="preserve"> </w:t>
+      </w:r>
+    </w:p>
+    <w:p>
+      <w:pPr>
+        <w:pStyle w:val="Heading"/>
+        <w:rPr>
+          <w:b/>
+          <w:bCs/>
+          <w:lang w:val="da-DK"/>
+        </w:rPr>
+      </w:pPr>
+      <w:r>
+        <w:rPr>
+          <w:b/>
+          <w:bCs/>
+          <w:lang w:val="da-DK"/>
+        </w:rPr>
+        <w:t>Svar</w:t>
+      </w:r>
+      <w:r>
+        <w:rPr>
+          <w:b/>
+          <w:bCs/>
+          <w:lang w:val="da-DK"/>
+        </w:rPr>
+        <w:t>: Hello</w:t>
+      </w:r>
+      <w:r>
+        <w:rPr>
+          <w:b/>
+          <w:bCs/>
+          <w:lang w:val="da-DK"/>
+        </w:rPr>
+        <w:t>3</w:t>
+      </w:r>
+    </w:p>
+    <w:p>
+      <w:pPr>
+        <w:pStyle w:val="BodyText"/>
+        <w:rPr>
+          <w:lang w:val="da-DK"/>
+        </w:rPr>
+      </w:pPr>
+      <w:r>
+        <w:rPr>
+          <w:lang w:val="da-DK"/>
+        </w:rPr>
+        <w:t>svar er p</w:t>
+      </w:r>
+      <w:r>
+        <w:rPr>
+          <w:lang w:val="da-DK"/>
+        </w:rPr>
+        <w:t xml:space="preserve">å samme link som opgaven, under </w:t>
+      </w:r>
+      <w:proofErr w:type="spellStart"/>
+      <w:r>
+        <w:rPr>
+          <w:lang w:val="da-DK"/>
+        </w:rPr>
+        <w:t>answer.c</w:t>
+      </w:r>
+      <w:proofErr w:type="spellEnd"/>
+      <w:r>
+        <w:rPr>
+          <w:lang w:val="da-DK"/>
+        </w:rPr>
+        <w:t xml:space="preserve">: </w:t>
+      </w:r>
+      <w:hyperlink r:id="rId21" w:history="1">
         <w:r>
           <w:rPr>
             <w:rStyle w:val="Hyperlink"/>
             <w:lang w:val="da-DK"/>
           </w:rPr>
-          <w:t>ing_Hello</w:t>
+          <w:t>AAU_ST1_Programming_Hello</w:t>
         </w:r>
         <w:r>
           <w:rPr>
@@ -2548,7 +2870,16 @@
           <w:bCs/>
           <w:lang w:val="da-DK"/>
         </w:rPr>
-        <w:t>Opgave: Operatorer</w:t>
+        <w:lastRenderedPageBreak/>
+        <w:t>Svar</w:t>
+      </w:r>
+      <w:r>
+        <w:rPr>
+          <w:b/>
+          <w:bCs/>
+          <w:lang w:val="da-DK"/>
+        </w:rPr>
+        <w:t>: Operatorer</w:t>
       </w:r>
     </w:p>
     <w:p>
@@ -2584,7 +2915,7 @@
         </w:rPr>
         <w:t xml:space="preserve">: </w:t>
       </w:r>
-      <w:hyperlink r:id="rId20" w:history="1">
+      <w:hyperlink r:id="rId22" w:history="1">
         <w:r>
           <w:rPr>
             <w:rStyle w:val="Hyperlink"/>
@@ -2626,7 +2957,15 @@
           <w:bCs/>
           <w:lang w:val="da-DK"/>
         </w:rPr>
-        <w:t xml:space="preserve">Opgave: </w:t>
+        <w:t>Svar</w:t>
+      </w:r>
+      <w:r>
+        <w:rPr>
+          <w:b/>
+          <w:bCs/>
+          <w:lang w:val="da-DK"/>
+        </w:rPr>
+        <w:t xml:space="preserve">: </w:t>
       </w:r>
       <w:proofErr w:type="spellStart"/>
       <w:r>
@@ -2688,7 +3027,7 @@
         </w:rPr>
         <w:t xml:space="preserve">: </w:t>
       </w:r>
-      <w:hyperlink r:id="rId21" w:history="1">
+      <w:hyperlink r:id="rId23" w:history="1">
         <w:r>
           <w:rPr>
             <w:rStyle w:val="Hyperlink"/>
@@ -2737,7 +3076,15 @@
           <w:bCs/>
           <w:lang w:val="da-DK"/>
         </w:rPr>
-        <w:t xml:space="preserve">Opgave: </w:t>
+        <w:t>Svar</w:t>
+      </w:r>
+      <w:r>
+        <w:rPr>
+          <w:b/>
+          <w:bCs/>
+          <w:lang w:val="da-DK"/>
+        </w:rPr>
+        <w:t xml:space="preserve">: </w:t>
       </w:r>
       <w:proofErr w:type="spellStart"/>
       <w:r>
@@ -2799,7 +3146,7 @@
         </w:rPr>
         <w:t xml:space="preserve">: </w:t>
       </w:r>
-      <w:hyperlink r:id="rId22" w:history="1">
+      <w:hyperlink r:id="rId24" w:history="1">
         <w:r>
           <w:rPr>
             <w:rStyle w:val="Hyperlink"/>
@@ -2831,40 +3178,6 @@
         </w:r>
         <w:proofErr w:type="spellEnd"/>
       </w:hyperlink>
-    </w:p>
-    <w:p>
-      <w:pPr>
-        <w:pStyle w:val="BodyText"/>
-        <w:rPr>
-          <w:lang w:val="da-DK"/>
-        </w:rPr>
-      </w:pPr>
-    </w:p>
-    <w:p>
-      <w:pPr>
-        <w:pStyle w:val="BodyText"/>
-        <w:rPr>
-          <w:lang w:val="da-DK"/>
-        </w:rPr>
-      </w:pPr>
-    </w:p>
-    <w:p>
-      <w:pPr>
-        <w:pStyle w:val="Heading"/>
-        <w:rPr>
-          <w:b/>
-          <w:bCs/>
-          <w:lang w:val="da-DK"/>
-        </w:rPr>
-      </w:pPr>
-    </w:p>
-    <w:p>
-      <w:pPr>
-        <w:pStyle w:val="BodyText"/>
-        <w:rPr>
-          <w:lang w:val="da-DK"/>
-        </w:rPr>
-      </w:pPr>
     </w:p>
     <w:sectPr>
       <w:pgSz w:w="12240" w:h="15840"/>

</xml_diff>